<commit_message>
Update report to include ROC curve
</commit_message>
<xml_diff>
--- a/Lab 2/Lab 2 Report - ajbrune.docx
+++ b/Lab 2/Lab 2 Report - ajbrune.docx
@@ -5808,11 +5808,154 @@
         <w:t>| FP =    0</w:t>
       </w:r>
     </w:p>
+    <w:p>
+      <w:pPr>
+        <w:rPr>
+          <w:sz w:val="20"/>
+          <w:szCs w:val="20"/>
+        </w:rPr>
+      </w:pPr>
+      <w:r>
+        <w:rPr>
+          <w:sz w:val="20"/>
+          <w:szCs w:val="20"/>
+        </w:rPr>
+        <w:br w:type="page"/>
+      </w:r>
+    </w:p>
+    <w:p>
+      <w:pPr>
+        <w:spacing w:after="0" w:line="200" w:lineRule="exact"/>
+        <w:jc w:val="center"/>
+        <w:rPr>
+          <w:sz w:val="20"/>
+          <w:szCs w:val="20"/>
+        </w:rPr>
+        <w:sectPr>
+          <w:type w:val="continuous"/>
+          <w:pgSz w:w="12240" w:h="15840"/>
+          <w:pgMar w:top="720" w:right="720" w:bottom="720" w:left="720" w:header="720" w:footer="720" w:gutter="0"/>
+          <w:cols w:num="3" w:space="0"/>
+          <w:docGrid w:linePitch="360"/>
+        </w:sectPr>
+      </w:pPr>
+    </w:p>
+    <w:p>
+      <w:pPr>
+        <w:spacing w:after="0" w:line="200" w:lineRule="exact"/>
+        <w:jc w:val="center"/>
+        <w:rPr>
+          <w:b/>
+          <w:bCs/>
+          <w:sz w:val="32"/>
+          <w:szCs w:val="32"/>
+        </w:rPr>
+        <w:sectPr>
+          <w:type w:val="continuous"/>
+          <w:pgSz w:w="12240" w:h="15840"/>
+          <w:pgMar w:top="720" w:right="720" w:bottom="720" w:left="720" w:header="720" w:footer="720" w:gutter="0"/>
+          <w:cols w:space="0"/>
+          <w:docGrid w:linePitch="360"/>
+        </w:sectPr>
+      </w:pPr>
+    </w:p>
+    <w:p>
+      <w:pPr>
+        <w:spacing w:after="0" w:line="200" w:lineRule="exact"/>
+        <w:rPr>
+          <w:sz w:val="20"/>
+          <w:szCs w:val="20"/>
+        </w:rPr>
+        <w:sectPr>
+          <w:type w:val="continuous"/>
+          <w:pgSz w:w="12240" w:h="15840"/>
+          <w:pgMar w:top="720" w:right="720" w:bottom="720" w:left="720" w:header="720" w:footer="720" w:gutter="0"/>
+          <w:cols w:space="0"/>
+          <w:docGrid w:linePitch="360"/>
+        </w:sectPr>
+      </w:pPr>
+    </w:p>
+    <w:p>
+      <w:pPr>
+        <w:spacing w:after="0" w:line="200" w:lineRule="exact"/>
+        <w:rPr>
+          <w:b/>
+          <w:bCs/>
+          <w:sz w:val="48"/>
+          <w:szCs w:val="48"/>
+        </w:rPr>
+      </w:pPr>
+    </w:p>
+    <w:p>
+      <w:pPr>
+        <w:spacing w:after="0" w:line="240" w:lineRule="auto"/>
+        <w:rPr>
+          <w:b/>
+          <w:bCs/>
+          <w:sz w:val="48"/>
+          <w:szCs w:val="48"/>
+        </w:rPr>
+      </w:pPr>
+      <w:r>
+        <w:rPr>
+          <w:b/>
+          <w:bCs/>
+          <w:noProof/>
+          <w:sz w:val="48"/>
+          <w:szCs w:val="48"/>
+        </w:rPr>
+        <w:drawing>
+          <wp:inline distT="0" distB="0" distL="0" distR="0" wp14:anchorId="40FEAC94" wp14:editId="43620995">
+            <wp:extent cx="6437630" cy="4139565"/>
+            <wp:effectExtent l="0" t="0" r="1270" b="0"/>
+            <wp:docPr id="7" name="Picture 7"/>
+            <wp:cNvGraphicFramePr>
+              <a:graphicFrameLocks xmlns:a="http://schemas.openxmlformats.org/drawingml/2006/main" noChangeAspect="1"/>
+            </wp:cNvGraphicFramePr>
+            <a:graphic xmlns:a="http://schemas.openxmlformats.org/drawingml/2006/main">
+              <a:graphicData uri="http://schemas.openxmlformats.org/drawingml/2006/picture">
+                <pic:pic xmlns:pic="http://schemas.openxmlformats.org/drawingml/2006/picture">
+                  <pic:nvPicPr>
+                    <pic:cNvPr id="0" name="Picture 5"/>
+                    <pic:cNvPicPr>
+                      <a:picLocks noChangeAspect="1" noChangeArrowheads="1"/>
+                    </pic:cNvPicPr>
+                  </pic:nvPicPr>
+                  <pic:blipFill>
+                    <a:blip r:embed="rId8">
+                      <a:extLst>
+                        <a:ext uri="{28A0092B-C50C-407E-A947-70E740481C1C}">
+                          <a14:useLocalDpi xmlns:a14="http://schemas.microsoft.com/office/drawing/2010/main" val="0"/>
+                        </a:ext>
+                      </a:extLst>
+                    </a:blip>
+                    <a:srcRect/>
+                    <a:stretch>
+                      <a:fillRect/>
+                    </a:stretch>
+                  </pic:blipFill>
+                  <pic:spPr bwMode="auto">
+                    <a:xfrm>
+                      <a:off x="0" y="0"/>
+                      <a:ext cx="6437630" cy="4139565"/>
+                    </a:xfrm>
+                    <a:prstGeom prst="rect">
+                      <a:avLst/>
+                    </a:prstGeom>
+                    <a:noFill/>
+                  </pic:spPr>
+                </pic:pic>
+              </a:graphicData>
+            </a:graphic>
+          </wp:inline>
+        </w:drawing>
+      </w:r>
+    </w:p>
     <w:sectPr>
       <w:type w:val="continuous"/>
       <w:pgSz w:w="12240" w:h="15840"/>
       <w:pgMar w:top="720" w:right="720" w:bottom="720" w:left="720" w:header="720" w:footer="720" w:gutter="0"/>
-      <w:cols w:num="3" w:space="0"/>
+      <w:cols w:space="0"/>
       <w:docGrid w:linePitch="360"/>
     </w:sectPr>
   </w:body>

</xml_diff>